<commit_message>
docs: update documents incuding README and Project Report
</commit_message>
<xml_diff>
--- a/Udacity Sparkify Project Report.docx
+++ b/Udacity Sparkify Project Report.docx
@@ -218,7 +218,19 @@
         <w:rPr>
           <w:rFonts w:ascii="Times New Roman" w:eastAsia="Times New Roman" w:hAnsi="Times New Roman" w:cs="Times New Roman"/>
         </w:rPr>
-        <w:t xml:space="preserve"> format, capturing detailed interactions such as song plays, thumbs up, thumbs down, friend additions, and cancellation requests. Key variables include user ID, song ID, artist, timestamp, session ID, and various user actions. These variables are significant as they provide insights into user engagement, preferences, and potential indicators of churn.</w:t>
+        <w:t xml:space="preserve"> format, capturing detailed interactions such as song plays, thumbs up, thumbs down, friend additions, and cancellation requests. The</w:t>
+      </w:r>
+      <w:r>
+        <w:rPr>
+          <w:rFonts w:ascii="Times New Roman" w:eastAsia="Times New Roman" w:hAnsi="Times New Roman" w:cs="Times New Roman"/>
+        </w:rPr>
+        <w:t xml:space="preserve"> </w:t>
+      </w:r>
+      <w:r>
+        <w:rPr>
+          <w:rFonts w:ascii="Times New Roman" w:eastAsia="Times New Roman" w:hAnsi="Times New Roman" w:cs="Times New Roman"/>
+        </w:rPr>
+        <w:t>variables are significant as they provide insights into user engagement, preferences, and potential indicators of churn.</w:t>
       </w:r>
     </w:p>
     <w:p>
@@ -477,7 +489,7 @@
         <w:rPr>
           <w:rFonts w:ascii="Times New Roman" w:eastAsia="Times New Roman" w:hAnsi="Times New Roman" w:cs="Times New Roman"/>
         </w:rPr>
-        <w:t>The evaluation metrics used are precision, recall, F1 score, The F1 score balances precision and recall, making it suitable for imbalanced datasets. AUC measures the model's ability to distinguish between churned and non-churned users, providing a robust evaluation of classifier performance.</w:t>
+        <w:t>The evaluation metrics used are precision, recall, F1 score, The F1 score balances precision and recall, making it suitable for imbalanced datasets.</w:t>
       </w:r>
     </w:p>
     <w:p>
@@ -552,7 +564,6 @@
           <w:sz w:val="27"/>
           <w:szCs w:val="27"/>
         </w:rPr>
-        <w:lastRenderedPageBreak/>
         <w:t xml:space="preserve">Data </w:t>
       </w:r>
       <w:r>
@@ -577,6 +588,7 @@
         <w:rPr>
           <w:rFonts w:ascii="Times New Roman" w:eastAsia="Times New Roman" w:hAnsi="Times New Roman" w:cs="Times New Roman"/>
         </w:rPr>
+        <w:lastRenderedPageBreak/>
         <w:t xml:space="preserve">Data </w:t>
       </w:r>
       <w:r>
@@ -641,7 +653,31 @@
         <w:rPr>
           <w:rFonts w:ascii="Times New Roman" w:eastAsia="Times New Roman" w:hAnsi="Times New Roman" w:cs="Times New Roman"/>
         </w:rPr>
-        <w:t>: Converting timestamps to datetime objects and extracting relevant time-based features.</w:t>
+        <w:t xml:space="preserve">: Converting timestamps to datetime objects and </w:t>
+      </w:r>
+      <w:r>
+        <w:rPr>
+          <w:rFonts w:ascii="Times New Roman" w:eastAsia="Times New Roman" w:hAnsi="Times New Roman" w:cs="Times New Roman"/>
+        </w:rPr>
+        <w:t>standardis</w:t>
+      </w:r>
+      <w:r>
+        <w:rPr>
+          <w:rFonts w:ascii="Times New Roman" w:eastAsia="Times New Roman" w:hAnsi="Times New Roman" w:cs="Times New Roman"/>
+        </w:rPr>
+        <w:t>ing</w:t>
+      </w:r>
+      <w:r>
+        <w:rPr>
+          <w:rFonts w:ascii="Times New Roman" w:eastAsia="Times New Roman" w:hAnsi="Times New Roman" w:cs="Times New Roman"/>
+        </w:rPr>
+        <w:t xml:space="preserve"> data</w:t>
+      </w:r>
+      <w:r>
+        <w:rPr>
+          <w:rFonts w:ascii="Times New Roman" w:eastAsia="Times New Roman" w:hAnsi="Times New Roman" w:cs="Times New Roman"/>
+        </w:rPr>
+        <w:t>.</w:t>
       </w:r>
     </w:p>
     <w:p>
@@ -667,7 +703,43 @@
         <w:rPr>
           <w:rFonts w:ascii="Times New Roman" w:eastAsia="Times New Roman" w:hAnsi="Times New Roman" w:cs="Times New Roman"/>
         </w:rPr>
-        <w:t>: Creating new features such as total number of songs played, average session length, and user engagement metrics.</w:t>
+        <w:t xml:space="preserve">: </w:t>
+      </w:r>
+      <w:r>
+        <w:rPr>
+          <w:rFonts w:ascii="Times New Roman" w:eastAsia="Times New Roman" w:hAnsi="Times New Roman" w:cs="Times New Roman"/>
+        </w:rPr>
+        <w:t>Extracting</w:t>
+      </w:r>
+      <w:r>
+        <w:rPr>
+          <w:rFonts w:ascii="Times New Roman" w:eastAsia="Times New Roman" w:hAnsi="Times New Roman" w:cs="Times New Roman"/>
+        </w:rPr>
+        <w:t xml:space="preserve"> features such as </w:t>
+      </w:r>
+      <w:r>
+        <w:rPr>
+          <w:rFonts w:ascii="Times New Roman" w:eastAsia="Times New Roman" w:hAnsi="Times New Roman" w:cs="Times New Roman"/>
+        </w:rPr>
+        <w:t>length</w:t>
+      </w:r>
+      <w:r>
+        <w:rPr>
+          <w:rFonts w:ascii="Times New Roman" w:eastAsia="Times New Roman" w:hAnsi="Times New Roman" w:cs="Times New Roman"/>
+        </w:rPr>
+        <w:t xml:space="preserve"> of songs played, average session length, and user engagement metrics</w:t>
+      </w:r>
+      <w:r>
+        <w:rPr>
+          <w:rFonts w:ascii="Times New Roman" w:eastAsia="Times New Roman" w:hAnsi="Times New Roman" w:cs="Times New Roman"/>
+        </w:rPr>
+        <w:t>, and label encoding the text values</w:t>
+      </w:r>
+      <w:r>
+        <w:rPr>
+          <w:rFonts w:ascii="Times New Roman" w:eastAsia="Times New Roman" w:hAnsi="Times New Roman" w:cs="Times New Roman"/>
+        </w:rPr>
+        <w:t>.</w:t>
       </w:r>
     </w:p>
     <w:p>
@@ -704,7 +776,43 @@
         <w:rPr>
           <w:rFonts w:ascii="Times New Roman" w:eastAsia="Times New Roman" w:hAnsi="Times New Roman" w:cs="Times New Roman"/>
         </w:rPr>
-        <w:t xml:space="preserve">The chosen models include logistic regression, decision trees, and gradient-boosted trees. Logistic regression provides a baseline with its simplicity and interpretability. Decision trees offer insights into feature importance, while gradient-boosted trees improve predictive accuracy through ensemble learning. The models are implemented using </w:t>
+        <w:t xml:space="preserve">The chosen models include decision trees, and </w:t>
+      </w:r>
+      <w:r>
+        <w:rPr>
+          <w:rFonts w:ascii="Times New Roman" w:eastAsia="Times New Roman" w:hAnsi="Times New Roman" w:cs="Times New Roman"/>
+        </w:rPr>
+        <w:t>random forest</w:t>
+      </w:r>
+      <w:r>
+        <w:rPr>
+          <w:rFonts w:ascii="Times New Roman" w:eastAsia="Times New Roman" w:hAnsi="Times New Roman" w:cs="Times New Roman"/>
+        </w:rPr>
+        <w:t xml:space="preserve">. Decision </w:t>
+      </w:r>
+      <w:r>
+        <w:rPr>
+          <w:rFonts w:ascii="Times New Roman" w:eastAsia="Times New Roman" w:hAnsi="Times New Roman" w:cs="Times New Roman"/>
+        </w:rPr>
+        <w:t>T</w:t>
+      </w:r>
+      <w:r>
+        <w:rPr>
+          <w:rFonts w:ascii="Times New Roman" w:eastAsia="Times New Roman" w:hAnsi="Times New Roman" w:cs="Times New Roman"/>
+        </w:rPr>
+        <w:t xml:space="preserve">rees offer insights into feature importance, while </w:t>
+      </w:r>
+      <w:r>
+        <w:rPr>
+          <w:rFonts w:ascii="Times New Roman" w:eastAsia="Times New Roman" w:hAnsi="Times New Roman" w:cs="Times New Roman"/>
+        </w:rPr>
+        <w:t>Random Forest</w:t>
+      </w:r>
+      <w:r>
+        <w:rPr>
+          <w:rFonts w:ascii="Times New Roman" w:eastAsia="Times New Roman" w:hAnsi="Times New Roman" w:cs="Times New Roman"/>
+        </w:rPr>
+        <w:t xml:space="preserve"> improve predictive accuracy through ensemble learning. The models are implemented using </w:t>
       </w:r>
       <w:proofErr w:type="spellStart"/>
       <w:r>
@@ -732,7 +840,7 @@
         <w:rPr>
           <w:rFonts w:ascii="Times New Roman" w:eastAsia="Times New Roman" w:hAnsi="Times New Roman" w:cs="Times New Roman"/>
         </w:rPr>
-        <w:t>, with code snippets to illustrate the process:</w:t>
+        <w:t>.</w:t>
       </w:r>
     </w:p>
     <w:p>
@@ -769,7 +877,37 @@
         <w:rPr>
           <w:rFonts w:ascii="Times New Roman" w:eastAsia="Times New Roman" w:hAnsi="Times New Roman" w:cs="Times New Roman"/>
         </w:rPr>
-        <w:t>Hyperparameter tuning is performed using grid search and cross-validation to find the optimal parameters for each model. For instance, in gradient-boosted trees, parameters such as the number of trees, learning rate, and maximum depth are tuned:</w:t>
+        <w:t xml:space="preserve">Hyperparameter tuning is performed using grid search and cross-validation to find the optimal parameters for each model. </w:t>
+      </w:r>
+      <w:r>
+        <w:rPr>
+          <w:rFonts w:ascii="Times New Roman" w:eastAsia="Times New Roman" w:hAnsi="Times New Roman" w:cs="Times New Roman"/>
+        </w:rPr>
+        <w:t>In the model training process</w:t>
+      </w:r>
+      <w:r>
+        <w:rPr>
+          <w:rFonts w:ascii="Times New Roman" w:eastAsia="Times New Roman" w:hAnsi="Times New Roman" w:cs="Times New Roman"/>
+        </w:rPr>
+        <w:t xml:space="preserve">, parameters such as the </w:t>
+      </w:r>
+      <w:r>
+        <w:rPr>
+          <w:rFonts w:ascii="Times New Roman" w:eastAsia="Times New Roman" w:hAnsi="Times New Roman" w:cs="Times New Roman"/>
+        </w:rPr>
+        <w:t xml:space="preserve">number of features, model </w:t>
+      </w:r>
+      <w:r>
+        <w:rPr>
+          <w:rFonts w:ascii="Times New Roman" w:eastAsia="Times New Roman" w:hAnsi="Times New Roman" w:cs="Times New Roman"/>
+        </w:rPr>
+        <w:t>impurity</w:t>
+      </w:r>
+      <w:r>
+        <w:rPr>
+          <w:rFonts w:ascii="Times New Roman" w:eastAsia="Times New Roman" w:hAnsi="Times New Roman" w:cs="Times New Roman"/>
+        </w:rPr>
+        <w:t xml:space="preserve"> and maximum depth are tuned:</w:t>
       </w:r>
     </w:p>
     <w:p>
@@ -840,7 +978,13 @@
         <w:rPr>
           <w:rFonts w:ascii="Times New Roman" w:eastAsia="Times New Roman" w:hAnsi="Times New Roman" w:cs="Times New Roman"/>
         </w:rPr>
-        <w:t>: F1 Score: 0.73</w:t>
+        <w:t>: F1 Score: 0.</w:t>
+      </w:r>
+      <w:r>
+        <w:rPr>
+          <w:rFonts w:ascii="Times New Roman" w:eastAsia="Times New Roman" w:hAnsi="Times New Roman" w:cs="Times New Roman"/>
+        </w:rPr>
+        <w:t>597</w:t>
       </w:r>
     </w:p>
     <w:p>
@@ -890,7 +1034,13 @@
         <w:rPr>
           <w:rFonts w:ascii="Times New Roman" w:eastAsia="Times New Roman" w:hAnsi="Times New Roman" w:cs="Times New Roman"/>
         </w:rPr>
-        <w:t>: F1 Score: 0.73</w:t>
+        <w:t>: F1 Score: 0.</w:t>
+      </w:r>
+      <w:r>
+        <w:rPr>
+          <w:rFonts w:ascii="Times New Roman" w:eastAsia="Times New Roman" w:hAnsi="Times New Roman" w:cs="Times New Roman"/>
+        </w:rPr>
+        <w:t>683</w:t>
       </w:r>
     </w:p>
     <w:p>
@@ -940,7 +1090,13 @@
         <w:rPr>
           <w:rFonts w:ascii="Times New Roman" w:eastAsia="Times New Roman" w:hAnsi="Times New Roman" w:cs="Times New Roman"/>
         </w:rPr>
-        <w:t>: F1 Score: 0.73</w:t>
+        <w:t>: F1 Score: 0.</w:t>
+      </w:r>
+      <w:r>
+        <w:rPr>
+          <w:rFonts w:ascii="Times New Roman" w:eastAsia="Times New Roman" w:hAnsi="Times New Roman" w:cs="Times New Roman"/>
+        </w:rPr>
+        <w:t>683</w:t>
       </w:r>
     </w:p>
     <w:p>
@@ -966,7 +1122,13 @@
         <w:rPr>
           <w:rFonts w:ascii="Times New Roman" w:eastAsia="Times New Roman" w:hAnsi="Times New Roman" w:cs="Times New Roman"/>
         </w:rPr>
-        <w:t>: F1 Score: 0.77</w:t>
+        <w:t>: F1 Score: 0.</w:t>
+      </w:r>
+      <w:r>
+        <w:rPr>
+          <w:rFonts w:ascii="Times New Roman" w:eastAsia="Times New Roman" w:hAnsi="Times New Roman" w:cs="Times New Roman"/>
+        </w:rPr>
+        <w:t>635</w:t>
       </w:r>
     </w:p>
     <w:p>
@@ -1000,10 +1162,9 @@
       </w:tblPr>
       <w:tblGrid>
         <w:gridCol w:w="3262"/>
-        <w:gridCol w:w="1163"/>
-        <w:gridCol w:w="856"/>
-        <w:gridCol w:w="1116"/>
-        <w:gridCol w:w="736"/>
+        <w:gridCol w:w="1978"/>
+        <w:gridCol w:w="1843"/>
+        <w:gridCol w:w="1843"/>
       </w:tblGrid>
       <w:tr>
         <w:tc>
@@ -1032,7 +1193,7 @@
         </w:tc>
         <w:tc>
           <w:tcPr>
-            <w:tcW w:w="0" w:type="auto"/>
+            <w:tcW w:w="1978" w:type="dxa"/>
             <w:hideMark/>
           </w:tcPr>
           <w:p>
@@ -1056,7 +1217,7 @@
         </w:tc>
         <w:tc>
           <w:tcPr>
-            <w:tcW w:w="0" w:type="auto"/>
+            <w:tcW w:w="1843" w:type="dxa"/>
             <w:hideMark/>
           </w:tcPr>
           <w:p>
@@ -1080,7 +1241,7 @@
         </w:tc>
         <w:tc>
           <w:tcPr>
-            <w:tcW w:w="0" w:type="auto"/>
+            <w:tcW w:w="1843" w:type="dxa"/>
             <w:hideMark/>
           </w:tcPr>
           <w:p>
@@ -1099,30 +1260,6 @@
                 <w:bCs/>
               </w:rPr>
               <w:t>F1 Score</w:t>
-            </w:r>
-          </w:p>
-        </w:tc>
-        <w:tc>
-          <w:tcPr>
-            <w:tcW w:w="0" w:type="auto"/>
-            <w:hideMark/>
-          </w:tcPr>
-          <w:p>
-            <w:pPr>
-              <w:jc w:val="center"/>
-              <w:rPr>
-                <w:rFonts w:ascii="Times New Roman" w:eastAsia="Times New Roman" w:hAnsi="Times New Roman" w:cs="Times New Roman"/>
-                <w:b/>
-                <w:bCs/>
-              </w:rPr>
-            </w:pPr>
-            <w:r>
-              <w:rPr>
-                <w:rFonts w:ascii="Times New Roman" w:eastAsia="Times New Roman" w:hAnsi="Times New Roman" w:cs="Times New Roman"/>
-                <w:b/>
-                <w:bCs/>
-              </w:rPr>
-              <w:t>AUC</w:t>
             </w:r>
           </w:p>
         </w:tc>
@@ -1159,7 +1296,7 @@
         </w:tc>
         <w:tc>
           <w:tcPr>
-            <w:tcW w:w="0" w:type="auto"/>
+            <w:tcW w:w="1978" w:type="dxa"/>
             <w:hideMark/>
           </w:tcPr>
           <w:p>
@@ -1173,12 +1310,18 @@
                 <w:rFonts w:ascii="Times New Roman" w:eastAsia="Times New Roman" w:hAnsi="Times New Roman" w:cs="Times New Roman"/>
               </w:rPr>
               <w:t>0.78</w:t>
+            </w:r>
+            <w:r>
+              <w:rPr>
+                <w:rFonts w:ascii="Times New Roman" w:eastAsia="Times New Roman" w:hAnsi="Times New Roman" w:cs="Times New Roman"/>
+              </w:rPr>
+              <w:t>4</w:t>
             </w:r>
           </w:p>
         </w:tc>
         <w:tc>
           <w:tcPr>
-            <w:tcW w:w="0" w:type="auto"/>
+            <w:tcW w:w="1843" w:type="dxa"/>
             <w:hideMark/>
           </w:tcPr>
           <w:p>
@@ -1191,13 +1334,19 @@
               <w:rPr>
                 <w:rFonts w:ascii="Times New Roman" w:eastAsia="Times New Roman" w:hAnsi="Times New Roman" w:cs="Times New Roman"/>
               </w:rPr>
-              <w:t>0.72</w:t>
+              <w:t>0.</w:t>
+            </w:r>
+            <w:r>
+              <w:rPr>
+                <w:rFonts w:ascii="Times New Roman" w:eastAsia="Times New Roman" w:hAnsi="Times New Roman" w:cs="Times New Roman"/>
+              </w:rPr>
+              <w:t>656</w:t>
             </w:r>
           </w:p>
         </w:tc>
         <w:tc>
           <w:tcPr>
-            <w:tcW w:w="0" w:type="auto"/>
+            <w:tcW w:w="1843" w:type="dxa"/>
             <w:hideMark/>
           </w:tcPr>
           <w:p>
@@ -1210,26 +1359,13 @@
               <w:rPr>
                 <w:rFonts w:ascii="Times New Roman" w:eastAsia="Times New Roman" w:hAnsi="Times New Roman" w:cs="Times New Roman"/>
               </w:rPr>
-              <w:t>0.75</w:t>
+              <w:t>0.</w:t>
             </w:r>
-          </w:p>
-        </w:tc>
-        <w:tc>
-          <w:tcPr>
-            <w:tcW w:w="0" w:type="auto"/>
-            <w:hideMark/>
-          </w:tcPr>
-          <w:p>
-            <w:pPr>
-              <w:rPr>
-                <w:rFonts w:ascii="Times New Roman" w:eastAsia="Times New Roman" w:hAnsi="Times New Roman" w:cs="Times New Roman"/>
-              </w:rPr>
-            </w:pPr>
             <w:r>
               <w:rPr>
                 <w:rFonts w:ascii="Times New Roman" w:eastAsia="Times New Roman" w:hAnsi="Times New Roman" w:cs="Times New Roman"/>
               </w:rPr>
-              <w:t>0.85</w:t>
+              <w:t>597</w:t>
             </w:r>
           </w:p>
         </w:tc>
@@ -1266,7 +1402,7 @@
         </w:tc>
         <w:tc>
           <w:tcPr>
-            <w:tcW w:w="0" w:type="auto"/>
+            <w:tcW w:w="1978" w:type="dxa"/>
             <w:hideMark/>
           </w:tcPr>
           <w:p>
@@ -1279,13 +1415,19 @@
               <w:rPr>
                 <w:rFonts w:ascii="Times New Roman" w:eastAsia="Times New Roman" w:hAnsi="Times New Roman" w:cs="Times New Roman"/>
               </w:rPr>
-              <w:t>0.75</w:t>
+              <w:t>0.7</w:t>
+            </w:r>
+            <w:r>
+              <w:rPr>
+                <w:rFonts w:ascii="Times New Roman" w:eastAsia="Times New Roman" w:hAnsi="Times New Roman" w:cs="Times New Roman"/>
+              </w:rPr>
+              <w:t>81</w:t>
             </w:r>
           </w:p>
         </w:tc>
         <w:tc>
           <w:tcPr>
-            <w:tcW w:w="0" w:type="auto"/>
+            <w:tcW w:w="1843" w:type="dxa"/>
             <w:hideMark/>
           </w:tcPr>
           <w:p>
@@ -1299,12 +1441,18 @@
                 <w:rFonts w:ascii="Times New Roman" w:eastAsia="Times New Roman" w:hAnsi="Times New Roman" w:cs="Times New Roman"/>
               </w:rPr>
               <w:t>0.70</w:t>
+            </w:r>
+            <w:r>
+              <w:rPr>
+                <w:rFonts w:ascii="Times New Roman" w:eastAsia="Times New Roman" w:hAnsi="Times New Roman" w:cs="Times New Roman"/>
+              </w:rPr>
+              <w:t>8</w:t>
             </w:r>
           </w:p>
         </w:tc>
         <w:tc>
           <w:tcPr>
-            <w:tcW w:w="0" w:type="auto"/>
+            <w:tcW w:w="1843" w:type="dxa"/>
             <w:hideMark/>
           </w:tcPr>
           <w:p>
@@ -1317,26 +1465,13 @@
               <w:rPr>
                 <w:rFonts w:ascii="Times New Roman" w:eastAsia="Times New Roman" w:hAnsi="Times New Roman" w:cs="Times New Roman"/>
               </w:rPr>
-              <w:t>0.73</w:t>
+              <w:t>0.</w:t>
             </w:r>
-          </w:p>
-        </w:tc>
-        <w:tc>
-          <w:tcPr>
-            <w:tcW w:w="0" w:type="auto"/>
-            <w:hideMark/>
-          </w:tcPr>
-          <w:p>
-            <w:pPr>
-              <w:rPr>
-                <w:rFonts w:ascii="Times New Roman" w:eastAsia="Times New Roman" w:hAnsi="Times New Roman" w:cs="Times New Roman"/>
-              </w:rPr>
-            </w:pPr>
             <w:r>
               <w:rPr>
                 <w:rFonts w:ascii="Times New Roman" w:eastAsia="Times New Roman" w:hAnsi="Times New Roman" w:cs="Times New Roman"/>
               </w:rPr>
-              <w:t>0.83</w:t>
+              <w:t>683</w:t>
             </w:r>
           </w:p>
         </w:tc>
@@ -1373,7 +1508,7 @@
         </w:tc>
         <w:tc>
           <w:tcPr>
-            <w:tcW w:w="0" w:type="auto"/>
+            <w:tcW w:w="1978" w:type="dxa"/>
             <w:hideMark/>
           </w:tcPr>
           <w:p>
@@ -1386,13 +1521,19 @@
               <w:rPr>
                 <w:rFonts w:ascii="Times New Roman" w:eastAsia="Times New Roman" w:hAnsi="Times New Roman" w:cs="Times New Roman"/>
               </w:rPr>
-              <w:t>0.80</w:t>
+              <w:t>0.</w:t>
+            </w:r>
+            <w:r>
+              <w:rPr>
+                <w:rFonts w:ascii="Times New Roman" w:eastAsia="Times New Roman" w:hAnsi="Times New Roman" w:cs="Times New Roman"/>
+              </w:rPr>
+              <w:t>781</w:t>
             </w:r>
           </w:p>
         </w:tc>
         <w:tc>
           <w:tcPr>
-            <w:tcW w:w="0" w:type="auto"/>
+            <w:tcW w:w="1843" w:type="dxa"/>
             <w:hideMark/>
           </w:tcPr>
           <w:p>
@@ -1405,13 +1546,19 @@
               <w:rPr>
                 <w:rFonts w:ascii="Times New Roman" w:eastAsia="Times New Roman" w:hAnsi="Times New Roman" w:cs="Times New Roman"/>
               </w:rPr>
-              <w:t>0.75</w:t>
+              <w:t>0.7</w:t>
+            </w:r>
+            <w:r>
+              <w:rPr>
+                <w:rFonts w:ascii="Times New Roman" w:eastAsia="Times New Roman" w:hAnsi="Times New Roman" w:cs="Times New Roman"/>
+              </w:rPr>
+              <w:t>08</w:t>
             </w:r>
           </w:p>
         </w:tc>
         <w:tc>
           <w:tcPr>
-            <w:tcW w:w="0" w:type="auto"/>
+            <w:tcW w:w="1843" w:type="dxa"/>
             <w:hideMark/>
           </w:tcPr>
           <w:p>
@@ -1424,34 +1571,14 @@
               <w:rPr>
                 <w:rFonts w:ascii="Times New Roman" w:eastAsia="Times New Roman" w:hAnsi="Times New Roman" w:cs="Times New Roman"/>
               </w:rPr>
-              <w:t>0.77</w:t>
+              <w:t>0.</w:t>
             </w:r>
-          </w:p>
-        </w:tc>
-        <w:tc>
-          <w:tcPr>
-            <w:tcW w:w="0" w:type="auto"/>
-            <w:hideMark/>
-          </w:tcPr>
-          <w:p>
-            <w:pPr>
-              <w:rPr>
-                <w:rFonts w:ascii="Times New Roman" w:eastAsia="Times New Roman" w:hAnsi="Times New Roman" w:cs="Times New Roman"/>
-              </w:rPr>
-            </w:pPr>
             <w:r>
               <w:rPr>
                 <w:rFonts w:ascii="Times New Roman" w:eastAsia="Times New Roman" w:hAnsi="Times New Roman" w:cs="Times New Roman"/>
               </w:rPr>
-              <w:t>0.88</w:t>
+              <w:t>683</w:t>
             </w:r>
-          </w:p>
-          <w:p>
-            <w:pPr>
-              <w:rPr>
-                <w:rFonts w:ascii="Times New Roman" w:eastAsia="Times New Roman" w:hAnsi="Times New Roman" w:cs="Times New Roman"/>
-              </w:rPr>
-            </w:pPr>
           </w:p>
         </w:tc>
       </w:tr>
@@ -1480,7 +1607,7 @@
         </w:tc>
         <w:tc>
           <w:tcPr>
-            <w:tcW w:w="0" w:type="auto"/>
+            <w:tcW w:w="1978" w:type="dxa"/>
           </w:tcPr>
           <w:p>
             <w:pPr>
@@ -1488,11 +1615,17 @@
                 <w:rFonts w:ascii="Times New Roman" w:eastAsia="Times New Roman" w:hAnsi="Times New Roman" w:cs="Times New Roman"/>
               </w:rPr>
             </w:pPr>
+            <w:r>
+              <w:rPr>
+                <w:rFonts w:ascii="Times New Roman" w:eastAsia="Times New Roman" w:hAnsi="Times New Roman" w:cs="Times New Roman"/>
+              </w:rPr>
+              <w:t>0.781</w:t>
+            </w:r>
           </w:p>
         </w:tc>
         <w:tc>
           <w:tcPr>
-            <w:tcW w:w="0" w:type="auto"/>
+            <w:tcW w:w="1843" w:type="dxa"/>
           </w:tcPr>
           <w:p>
             <w:pPr>
@@ -1500,11 +1633,17 @@
                 <w:rFonts w:ascii="Times New Roman" w:eastAsia="Times New Roman" w:hAnsi="Times New Roman" w:cs="Times New Roman"/>
               </w:rPr>
             </w:pPr>
+            <w:r>
+              <w:rPr>
+                <w:rFonts w:ascii="Times New Roman" w:eastAsia="Times New Roman" w:hAnsi="Times New Roman" w:cs="Times New Roman"/>
+              </w:rPr>
+              <w:t>0.688</w:t>
+            </w:r>
           </w:p>
         </w:tc>
         <w:tc>
           <w:tcPr>
-            <w:tcW w:w="0" w:type="auto"/>
+            <w:tcW w:w="1843" w:type="dxa"/>
           </w:tcPr>
           <w:p>
             <w:pPr>
@@ -1512,18 +1651,12 @@
                 <w:rFonts w:ascii="Times New Roman" w:eastAsia="Times New Roman" w:hAnsi="Times New Roman" w:cs="Times New Roman"/>
               </w:rPr>
             </w:pPr>
-          </w:p>
-        </w:tc>
-        <w:tc>
-          <w:tcPr>
-            <w:tcW w:w="0" w:type="auto"/>
-          </w:tcPr>
-          <w:p>
-            <w:pPr>
-              <w:rPr>
-                <w:rFonts w:ascii="Times New Roman" w:eastAsia="Times New Roman" w:hAnsi="Times New Roman" w:cs="Times New Roman"/>
-              </w:rPr>
-            </w:pPr>
+            <w:r>
+              <w:rPr>
+                <w:rFonts w:ascii="Times New Roman" w:eastAsia="Times New Roman" w:hAnsi="Times New Roman" w:cs="Times New Roman"/>
+              </w:rPr>
+              <w:t>0.635</w:t>
+            </w:r>
           </w:p>
         </w:tc>
       </w:tr>
@@ -1576,27 +1709,111 @@
         <w:rPr>
           <w:rFonts w:ascii="Times New Roman" w:eastAsia="Times New Roman" w:hAnsi="Times New Roman" w:cs="Times New Roman"/>
         </w:rPr>
-        <w:t xml:space="preserve"> platform. The gradient-boosted trees model provided the best performance, achieving an accuracy of 82% and an F1 score of 0.77. These results demonstrate the model's capability to effectively identify at-risk users. The insights gained can help </w:t>
-      </w:r>
-      <w:proofErr w:type="spellStart"/>
-      <w:r>
-        <w:rPr>
-          <w:rFonts w:ascii="Times New Roman" w:eastAsia="Times New Roman" w:hAnsi="Times New Roman" w:cs="Times New Roman"/>
-        </w:rPr>
-        <w:t>Sparkify</w:t>
-      </w:r>
-      <w:proofErr w:type="spellEnd"/>
-      <w:r>
-        <w:rPr>
-          <w:rFonts w:ascii="Times New Roman" w:eastAsia="Times New Roman" w:hAnsi="Times New Roman" w:cs="Times New Roman"/>
-        </w:rPr>
-        <w:t xml:space="preserve"> implement targeted retention strategies, reducing churn rates and enhancing user engagement.</w:t>
-      </w:r>
-    </w:p>
-    <w:p>
-      <w:pPr>
-        <w:spacing w:before="100" w:beforeAutospacing="1" w:after="100" w:afterAutospacing="1"/>
-        <w:outlineLvl w:val="2"/>
+        <w:t xml:space="preserve"> platform. The </w:t>
+      </w:r>
+      <w:r>
+        <w:rPr>
+          <w:rFonts w:ascii="Times New Roman" w:eastAsia="Times New Roman" w:hAnsi="Times New Roman" w:cs="Times New Roman"/>
+        </w:rPr>
+        <w:t>decision</w:t>
+      </w:r>
+      <w:r>
+        <w:rPr>
+          <w:rFonts w:ascii="Times New Roman" w:eastAsia="Times New Roman" w:hAnsi="Times New Roman" w:cs="Times New Roman"/>
+        </w:rPr>
+        <w:t xml:space="preserve"> trees model provided the best performance, achieving an F1 score of 0.</w:t>
+      </w:r>
+      <w:r>
+        <w:rPr>
+          <w:rFonts w:ascii="Times New Roman" w:eastAsia="Times New Roman" w:hAnsi="Times New Roman" w:cs="Times New Roman"/>
+        </w:rPr>
+        <w:t>683</w:t>
+      </w:r>
+      <w:r>
+        <w:rPr>
+          <w:rFonts w:ascii="Times New Roman" w:eastAsia="Times New Roman" w:hAnsi="Times New Roman" w:cs="Times New Roman"/>
+        </w:rPr>
+        <w:t xml:space="preserve">. </w:t>
+      </w:r>
+    </w:p>
+    <w:p>
+      <w:pPr>
+        <w:spacing w:before="100" w:beforeAutospacing="1" w:after="100" w:afterAutospacing="1"/>
+        <w:rPr>
+          <w:rFonts w:ascii="Times New Roman" w:eastAsia="Times New Roman" w:hAnsi="Times New Roman" w:cs="Times New Roman"/>
+        </w:rPr>
+      </w:pPr>
+      <w:r>
+        <w:rPr>
+          <w:rFonts w:ascii="Times New Roman" w:eastAsia="Times New Roman" w:hAnsi="Times New Roman" w:cs="Times New Roman"/>
+        </w:rPr>
+        <w:t>Due to the limited</w:t>
+      </w:r>
+      <w:r>
+        <w:rPr>
+          <w:rFonts w:ascii="Times New Roman" w:eastAsia="Times New Roman" w:hAnsi="Times New Roman" w:cs="Times New Roman"/>
+        </w:rPr>
+        <w:t xml:space="preserve"> time, </w:t>
+      </w:r>
+      <w:r>
+        <w:rPr>
+          <w:rFonts w:ascii="Times New Roman" w:eastAsia="Times New Roman" w:hAnsi="Times New Roman" w:cs="Times New Roman"/>
+        </w:rPr>
+        <w:t xml:space="preserve">the </w:t>
+      </w:r>
+      <w:r>
+        <w:rPr>
+          <w:rFonts w:ascii="Times New Roman" w:eastAsia="Times New Roman" w:hAnsi="Times New Roman" w:cs="Times New Roman"/>
+        </w:rPr>
+        <w:t>model</w:t>
+      </w:r>
+      <w:r>
+        <w:rPr>
+          <w:rFonts w:ascii="Times New Roman" w:eastAsia="Times New Roman" w:hAnsi="Times New Roman" w:cs="Times New Roman"/>
+        </w:rPr>
+        <w:t xml:space="preserve"> still has a capacity to improve. The EDA shows that the churn users and non-churn users are significantly imbalanced. Further feature engineering can be applied</w:t>
+      </w:r>
+      <w:r>
+        <w:rPr>
+          <w:rFonts w:ascii="Times New Roman" w:eastAsia="Times New Roman" w:hAnsi="Times New Roman" w:cs="Times New Roman"/>
+        </w:rPr>
+        <w:t xml:space="preserve"> includes, f</w:t>
+      </w:r>
+      <w:r>
+        <w:rPr>
+          <w:rFonts w:ascii="Times New Roman" w:eastAsia="Times New Roman" w:hAnsi="Times New Roman" w:cs="Times New Roman"/>
+        </w:rPr>
+        <w:t xml:space="preserve">or instance, </w:t>
+      </w:r>
+      <w:r>
+        <w:rPr>
+          <w:rFonts w:ascii="Times New Roman" w:eastAsia="Times New Roman" w:hAnsi="Times New Roman" w:cs="Times New Roman"/>
+        </w:rPr>
+        <w:t xml:space="preserve">generating new feature of user activity and number of </w:t>
+      </w:r>
+      <w:proofErr w:type="gramStart"/>
+      <w:r>
+        <w:rPr>
+          <w:rFonts w:ascii="Times New Roman" w:eastAsia="Times New Roman" w:hAnsi="Times New Roman" w:cs="Times New Roman"/>
+        </w:rPr>
+        <w:t>song</w:t>
+      </w:r>
+      <w:proofErr w:type="gramEnd"/>
+      <w:r>
+        <w:rPr>
+          <w:rFonts w:ascii="Times New Roman" w:eastAsia="Times New Roman" w:hAnsi="Times New Roman" w:cs="Times New Roman"/>
+        </w:rPr>
+        <w:t xml:space="preserve"> played. </w:t>
+      </w:r>
+    </w:p>
+    <w:p>
+      <w:pPr>
+        <w:spacing w:before="100" w:beforeAutospacing="1" w:after="100" w:afterAutospacing="1"/>
+        <w:rPr>
+          <w:rFonts w:ascii="Times New Roman" w:eastAsia="Times New Roman" w:hAnsi="Times New Roman" w:cs="Times New Roman"/>
+        </w:rPr>
+      </w:pPr>
+      <w:r>
         <w:rPr>
           <w:rFonts w:ascii="Times New Roman" w:eastAsia="Times New Roman" w:hAnsi="Times New Roman" w:cs="Times New Roman"/>
           <w:b/>
@@ -1604,30 +1821,21 @@
           <w:sz w:val="27"/>
           <w:szCs w:val="27"/>
         </w:rPr>
-      </w:pPr>
-      <w:r>
-        <w:rPr>
-          <w:rFonts w:ascii="Times New Roman" w:eastAsia="Times New Roman" w:hAnsi="Times New Roman" w:cs="Times New Roman"/>
-          <w:b/>
-          <w:bCs/>
-          <w:sz w:val="27"/>
-          <w:szCs w:val="27"/>
+        <w:t>Improvements</w:t>
+      </w:r>
+    </w:p>
+    <w:p>
+      <w:pPr>
+        <w:spacing w:before="100" w:beforeAutospacing="1" w:after="100" w:afterAutospacing="1"/>
+        <w:rPr>
+          <w:rFonts w:ascii="Times New Roman" w:eastAsia="Times New Roman" w:hAnsi="Times New Roman" w:cs="Times New Roman"/>
+        </w:rPr>
+      </w:pPr>
+      <w:r>
+        <w:rPr>
+          <w:rFonts w:ascii="Times New Roman" w:eastAsia="Times New Roman" w:hAnsi="Times New Roman" w:cs="Times New Roman"/>
         </w:rPr>
         <w:lastRenderedPageBreak/>
-        <w:t>Improvements</w:t>
-      </w:r>
-    </w:p>
-    <w:p>
-      <w:pPr>
-        <w:spacing w:before="100" w:beforeAutospacing="1" w:after="100" w:afterAutospacing="1"/>
-        <w:rPr>
-          <w:rFonts w:ascii="Times New Roman" w:eastAsia="Times New Roman" w:hAnsi="Times New Roman" w:cs="Times New Roman"/>
-        </w:rPr>
-      </w:pPr>
-      <w:r>
-        <w:rPr>
-          <w:rFonts w:ascii="Times New Roman" w:eastAsia="Times New Roman" w:hAnsi="Times New Roman" w:cs="Times New Roman"/>
-        </w:rPr>
         <w:t xml:space="preserve">Future improvements could include </w:t>
       </w:r>
     </w:p>
@@ -1685,7 +1893,19 @@
         <w:rPr>
           <w:rFonts w:ascii="Times New Roman" w:eastAsia="Times New Roman" w:hAnsi="Times New Roman" w:cs="Times New Roman"/>
         </w:rPr>
-        <w:t xml:space="preserve">further EDA and data collection to </w:t>
+        <w:t xml:space="preserve">further EDA and </w:t>
+      </w:r>
+      <w:r>
+        <w:rPr>
+          <w:rFonts w:ascii="Times New Roman" w:eastAsia="Times New Roman" w:hAnsi="Times New Roman" w:cs="Times New Roman"/>
+        </w:rPr>
+        <w:t>feature engineering</w:t>
+      </w:r>
+      <w:r>
+        <w:rPr>
+          <w:rFonts w:ascii="Times New Roman" w:eastAsia="Times New Roman" w:hAnsi="Times New Roman" w:cs="Times New Roman"/>
+        </w:rPr>
+        <w:t xml:space="preserve"> to </w:t>
       </w:r>
       <w:r>
         <w:rPr>

</xml_diff>

<commit_message>
docs: update documents Project Report
</commit_message>
<xml_diff>
--- a/Udacity Sparkify Project Report.docx
+++ b/Udacity Sparkify Project Report.docx
@@ -50,6 +50,37 @@
     <w:p>
       <w:pPr>
         <w:spacing w:before="100" w:beforeAutospacing="1" w:after="100" w:afterAutospacing="1"/>
+        <w:outlineLvl w:val="1"/>
+        <w:rPr>
+          <w:rFonts w:ascii="Times New Roman" w:eastAsia="Times New Roman" w:hAnsi="Times New Roman" w:cs="Times New Roman"/>
+        </w:rPr>
+      </w:pPr>
+      <w:r>
+        <w:rPr>
+          <w:rFonts w:ascii="Times New Roman" w:eastAsia="Times New Roman" w:hAnsi="Times New Roman" w:cs="Times New Roman"/>
+        </w:rPr>
+        <w:t xml:space="preserve">Git: </w:t>
+      </w:r>
+      <w:hyperlink r:id="rId5" w:history="1">
+        <w:r>
+          <w:rPr>
+            <w:rStyle w:val="Hyperlink"/>
+            <w:rFonts w:ascii="Times New Roman" w:eastAsia="Times New Roman" w:hAnsi="Times New Roman" w:cs="Times New Roman"/>
+          </w:rPr>
+          <w:t>https://github.com/GinnCheng/Cloud-computing-classifier-breed</w:t>
+        </w:r>
+      </w:hyperlink>
+      <w:r>
+        <w:rPr>
+          <w:rFonts w:ascii="Times New Roman" w:eastAsia="Times New Roman" w:hAnsi="Times New Roman" w:cs="Times New Roman"/>
+          <w:u w:val="single"/>
+        </w:rPr>
+        <w:t xml:space="preserve"> </w:t>
+      </w:r>
+    </w:p>
+    <w:p>
+      <w:pPr>
+        <w:spacing w:before="100" w:beforeAutospacing="1" w:after="100" w:afterAutospacing="1"/>
         <w:outlineLvl w:val="2"/>
         <w:rPr>
           <w:rFonts w:ascii="Times New Roman" w:eastAsia="Times New Roman" w:hAnsi="Times New Roman" w:cs="Times New Roman"/>
@@ -564,6 +595,7 @@
           <w:sz w:val="27"/>
           <w:szCs w:val="27"/>
         </w:rPr>
+        <w:lastRenderedPageBreak/>
         <w:t xml:space="preserve">Data </w:t>
       </w:r>
       <w:r>
@@ -588,7 +620,6 @@
         <w:rPr>
           <w:rFonts w:ascii="Times New Roman" w:eastAsia="Times New Roman" w:hAnsi="Times New Roman" w:cs="Times New Roman"/>
         </w:rPr>
-        <w:lastRenderedPageBreak/>
         <w:t xml:space="preserve">Data </w:t>
       </w:r>
       <w:r>
@@ -1012,23 +1043,7 @@
           <w:b/>
           <w:bCs/>
         </w:rPr>
-        <w:t xml:space="preserve"> </w:t>
-      </w:r>
-      <w:r>
-        <w:rPr>
-          <w:rFonts w:ascii="Times New Roman" w:eastAsia="Times New Roman" w:hAnsi="Times New Roman" w:cs="Times New Roman"/>
-          <w:b/>
-          <w:bCs/>
-        </w:rPr>
-        <w:t>(four</w:t>
-      </w:r>
-      <w:r>
-        <w:rPr>
-          <w:rFonts w:ascii="Times New Roman" w:eastAsia="Times New Roman" w:hAnsi="Times New Roman" w:cs="Times New Roman"/>
-          <w:b/>
-          <w:bCs/>
-        </w:rPr>
-        <w:t xml:space="preserve"> features)</w:t>
+        <w:t xml:space="preserve"> (four features)</w:t>
       </w:r>
       <w:r>
         <w:rPr>
@@ -1068,23 +1083,7 @@
           <w:b/>
           <w:bCs/>
         </w:rPr>
-        <w:t xml:space="preserve"> (</w:t>
-      </w:r>
-      <w:r>
-        <w:rPr>
-          <w:rFonts w:ascii="Times New Roman" w:eastAsia="Times New Roman" w:hAnsi="Times New Roman" w:cs="Times New Roman"/>
-          <w:b/>
-          <w:bCs/>
-        </w:rPr>
-        <w:t>more depth</w:t>
-      </w:r>
-      <w:r>
-        <w:rPr>
-          <w:rFonts w:ascii="Times New Roman" w:eastAsia="Times New Roman" w:hAnsi="Times New Roman" w:cs="Times New Roman"/>
-          <w:b/>
-          <w:bCs/>
-        </w:rPr>
-        <w:t>)</w:t>
+        <w:t xml:space="preserve"> (more depth)</w:t>
       </w:r>
       <w:r>
         <w:rPr>
@@ -1747,13 +1746,7 @@
         <w:rPr>
           <w:rFonts w:ascii="Times New Roman" w:eastAsia="Times New Roman" w:hAnsi="Times New Roman" w:cs="Times New Roman"/>
         </w:rPr>
-        <w:t>Due to the limited</w:t>
-      </w:r>
-      <w:r>
-        <w:rPr>
-          <w:rFonts w:ascii="Times New Roman" w:eastAsia="Times New Roman" w:hAnsi="Times New Roman" w:cs="Times New Roman"/>
-        </w:rPr>
-        <w:t xml:space="preserve"> time, </w:t>
+        <w:t xml:space="preserve">Due to the limited time, </w:t>
       </w:r>
       <w:r>
         <w:rPr>
@@ -1821,6 +1814,7 @@
           <w:sz w:val="27"/>
           <w:szCs w:val="27"/>
         </w:rPr>
+        <w:lastRenderedPageBreak/>
         <w:t>Improvements</w:t>
       </w:r>
     </w:p>
@@ -1835,7 +1829,6 @@
         <w:rPr>
           <w:rFonts w:ascii="Times New Roman" w:eastAsia="Times New Roman" w:hAnsi="Times New Roman" w:cs="Times New Roman"/>
         </w:rPr>
-        <w:lastRenderedPageBreak/>
         <w:t xml:space="preserve">Future improvements could include </w:t>
       </w:r>
     </w:p>
@@ -3041,6 +3034,29 @@
       <w:contextualSpacing/>
     </w:pPr>
   </w:style>
+  <w:style w:type="character" w:styleId="Hyperlink">
+    <w:name w:val="Hyperlink"/>
+    <w:basedOn w:val="DefaultParagraphFont"/>
+    <w:uiPriority w:val="99"/>
+    <w:unhideWhenUsed/>
+    <w:rsid w:val="00BD422C"/>
+    <w:rPr>
+      <w:color w:val="0563C1" w:themeColor="hyperlink"/>
+      <w:u w:val="single"/>
+    </w:rPr>
+  </w:style>
+  <w:style w:type="character" w:styleId="UnresolvedMention">
+    <w:name w:val="Unresolved Mention"/>
+    <w:basedOn w:val="DefaultParagraphFont"/>
+    <w:uiPriority w:val="99"/>
+    <w:semiHidden/>
+    <w:unhideWhenUsed/>
+    <w:rsid w:val="00BD422C"/>
+    <w:rPr>
+      <w:color w:val="605E5C"/>
+      <w:shd w:val="clear" w:color="auto" w:fill="E1DFDD"/>
+    </w:rPr>
+  </w:style>
 </w:styles>
 </file>
 

</xml_diff>